<commit_message>
added new RAD lf.png image
</commit_message>
<xml_diff>
--- a/readme-essentials/RAD Doc.docx
+++ b/readme-essentials/RAD Doc.docx
@@ -5585,24 +5585,7 @@
           </mc:Choice>
           <mc:Fallback>
             <w:pict>
-              <v:shapetype w14:anchorId="4BE06D4D" id="_x0000_t16" coordsize="21600,21600" o:spt="16" adj="5400" path="m@0,l0@0,,21600@1,21600,21600@2,21600,xem0@0nfl@1@0,21600,em@1@0nfl@1,21600e">
-                <v:stroke joinstyle="miter"/>
-                <v:formulas>
-                  <v:f eqn="val #0"/>
-                  <v:f eqn="sum width 0 #0"/>
-                  <v:f eqn="sum height 0 #0"/>
-                  <v:f eqn="mid height #0"/>
-                  <v:f eqn="prod @1 1 2"/>
-                  <v:f eqn="prod @2 1 2"/>
-                  <v:f eqn="mid width #0"/>
-                </v:formulas>
-                <v:path o:extrusionok="f" gradientshapeok="t" limo="10800,10800" o:connecttype="custom" o:connectlocs="@6,0;@4,@0;0,@3;@4,21600;@1,@3;21600,@5" o:connectangles="270,270,180,90,0,0" textboxrect="0,@0,@1,21600"/>
-                <v:handles>
-                  <v:h position="topLeft,#0" switch="" yrange="0,21600"/>
-                </v:handles>
-                <o:complex v:ext="view"/>
-              </v:shapetype>
-              <v:shape id="Куб 35" o:spid="_x0000_s1145" type="#_x0000_t16" style="position:absolute;margin-left:192pt;margin-top:74pt;width:72.5pt;height:61.2pt;z-index:251682816;visibility:visible;mso-wrap-style:square;mso-wrap-distance-left:9pt;mso-wrap-distance-top:0;mso-wrap-distance-right:9pt;mso-wrap-distance-bottom:0;mso-position-horizontal:absolute;mso-position-horizontal-relative:text;mso-position-vertical:absolute;mso-position-vertical-relative:text;v-text-anchor:middle" o:gfxdata="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" fillcolor="#ffc000 [3207]" strokecolor="white [3201]" strokeweight="1.5pt">
+              <v:shape w14:anchorId="4BE06D4D" id="Куб 35" o:spid="_x0000_s1145" type="#_x0000_t16" style="position:absolute;margin-left:192pt;margin-top:74pt;width:72.5pt;height:61.2pt;z-index:251682816;visibility:visible;mso-wrap-style:square;mso-wrap-distance-left:9pt;mso-wrap-distance-top:0;mso-wrap-distance-right:9pt;mso-wrap-distance-bottom:0;mso-position-horizontal:absolute;mso-position-horizontal-relative:text;mso-position-vertical:absolute;mso-position-vertical-relative:text;v-text-anchor:middle" o:gfxdata="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" fillcolor="#ffc000 [3207]" strokecolor="white [3201]" strokeweight="1.5pt">
                 <v:textbox>
                   <w:txbxContent>
                     <w:p>
@@ -6434,6 +6417,1322 @@
         </mc:AlternateContent>
       </w:r>
     </w:p>
+    <w:p/>
+    <w:p/>
+    <w:p/>
+    <w:p/>
+    <w:p/>
+    <w:p/>
+    <w:p>
+      <w:r>
+        <mc:AlternateContent>
+          <mc:Choice Requires="wps">
+            <w:drawing>
+              <wp:anchor distT="0" distB="0" distL="114300" distR="114300" simplePos="0" relativeHeight="251693056" behindDoc="0" locked="0" layoutInCell="1" allowOverlap="1" wp14:anchorId="5111A2A0" wp14:editId="114D020F">
+                <wp:simplePos x="0" y="0"/>
+                <wp:positionH relativeFrom="column">
+                  <wp:posOffset>109182</wp:posOffset>
+                </wp:positionH>
+                <wp:positionV relativeFrom="paragraph">
+                  <wp:posOffset>282536</wp:posOffset>
+                </wp:positionV>
+                <wp:extent cx="5612130" cy="2238233"/>
+                <wp:effectExtent l="0" t="0" r="26670" b="10160"/>
+                <wp:wrapNone/>
+                <wp:docPr id="2" name="Скругленный прямоугольник 7"/>
+                <wp:cNvGraphicFramePr/>
+                <a:graphic xmlns:a="http://schemas.openxmlformats.org/drawingml/2006/main">
+                  <a:graphicData uri="http://schemas.microsoft.com/office/word/2010/wordprocessingShape">
+                    <wps:wsp>
+                      <wps:cNvSpPr/>
+                      <wps:spPr>
+                        <a:xfrm>
+                          <a:off x="0" y="0"/>
+                          <a:ext cx="5612130" cy="2238233"/>
+                        </a:xfrm>
+                        <a:prstGeom prst="roundRect">
+                          <a:avLst/>
+                        </a:prstGeom>
+                      </wps:spPr>
+                      <wps:style>
+                        <a:lnRef idx="2">
+                          <a:schemeClr val="accent6"/>
+                        </a:lnRef>
+                        <a:fillRef idx="1">
+                          <a:schemeClr val="lt1"/>
+                        </a:fillRef>
+                        <a:effectRef idx="0">
+                          <a:schemeClr val="accent6"/>
+                        </a:effectRef>
+                        <a:fontRef idx="minor">
+                          <a:schemeClr val="dk1"/>
+                        </a:fontRef>
+                      </wps:style>
+                      <wps:bodyPr rtlCol="0" anchor="ctr"/>
+                    </wps:wsp>
+                  </a:graphicData>
+                </a:graphic>
+                <wp14:sizeRelV relativeFrom="margin">
+                  <wp14:pctHeight>0</wp14:pctHeight>
+                </wp14:sizeRelV>
+              </wp:anchor>
+            </w:drawing>
+          </mc:Choice>
+          <mc:Fallback>
+            <w:pict>
+              <v:roundrect w14:anchorId="7C6FD3DD" id="Скругленный прямоугольник 7" o:spid="_x0000_s1026" style="position:absolute;margin-left:8.6pt;margin-top:22.25pt;width:441.9pt;height:176.25pt;z-index:251693056;visibility:visible;mso-wrap-style:square;mso-height-percent:0;mso-wrap-distance-left:9pt;mso-wrap-distance-top:0;mso-wrap-distance-right:9pt;mso-wrap-distance-bottom:0;mso-position-horizontal:absolute;mso-position-horizontal-relative:text;mso-position-vertical:absolute;mso-position-vertical-relative:text;mso-height-percent:0;mso-height-relative:margin;v-text-anchor:middle" arcsize="10923f" o:gfxdata="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" fillcolor="white [3201]" strokecolor="#70ad47 [3209]" strokeweight="1pt">
+                <v:stroke joinstyle="miter"/>
+              </v:roundrect>
+            </w:pict>
+          </mc:Fallback>
+        </mc:AlternateContent>
+      </w:r>
+    </w:p>
+    <w:p>
+      <w:pPr>
+        <w:tabs>
+          <w:tab w:val="left" w:pos="2171"/>
+        </w:tabs>
+      </w:pPr>
+      <w:r>
+        <mc:AlternateContent>
+          <mc:Choice Requires="wps">
+            <w:drawing>
+              <wp:anchor distT="0" distB="0" distL="114300" distR="114300" simplePos="0" relativeHeight="251700224" behindDoc="0" locked="0" layoutInCell="1" allowOverlap="1" wp14:anchorId="36CC5CFD" wp14:editId="7F1DBA92">
+                <wp:simplePos x="0" y="0"/>
+                <wp:positionH relativeFrom="column">
+                  <wp:posOffset>0</wp:posOffset>
+                </wp:positionH>
+                <wp:positionV relativeFrom="paragraph">
+                  <wp:posOffset>1429802</wp:posOffset>
+                </wp:positionV>
+                <wp:extent cx="5524500" cy="607325"/>
+                <wp:effectExtent l="0" t="0" r="0" b="0"/>
+                <wp:wrapNone/>
+                <wp:docPr id="143" name="Подзаголовок 1"/>
+                <wp:cNvGraphicFramePr>
+                  <a:graphicFrameLocks xmlns:a="http://schemas.openxmlformats.org/drawingml/2006/main" noGrp="1"/>
+                </wp:cNvGraphicFramePr>
+                <a:graphic xmlns:a="http://schemas.openxmlformats.org/drawingml/2006/main">
+                  <a:graphicData uri="http://schemas.microsoft.com/office/word/2010/wordprocessingShape">
+                    <wps:wsp>
+                      <wps:cNvSpPr>
+                        <a:spLocks noGrp="1"/>
+                      </wps:cNvSpPr>
+                      <wps:spPr>
+                        <a:xfrm>
+                          <a:off x="0" y="0"/>
+                          <a:ext cx="5524500" cy="607325"/>
+                        </a:xfrm>
+                        <a:prstGeom prst="rect">
+                          <a:avLst/>
+                        </a:prstGeom>
+                        <a:noFill/>
+                        <a:ln>
+                          <a:noFill/>
+                        </a:ln>
+                      </wps:spPr>
+                      <wps:txbx>
+                        <w:txbxContent>
+                          <w:p>
+                            <w:pPr>
+                              <w:ind w:left="720" w:hanging="547"/>
+                              <w:jc w:val="center"/>
+                              <w:rPr>
+                                <w:rFonts w:ascii="Advent Pro" w:eastAsia="Advent Pro" w:hAnsi="Advent Pro" w:cs="Advent Pro"/>
+                                <w:b/>
+                                <w:bCs/>
+                                <w:color w:val="2F5496" w:themeColor="accent1" w:themeShade="BF"/>
+                                <w:sz w:val="48"/>
+                                <w:szCs w:val="48"/>
+                                <w:lang w:val="en-US"/>
+                              </w:rPr>
+                            </w:pPr>
+                            <w:r>
+                              <w:rPr>
+                                <w:rFonts w:ascii="Advent Pro" w:eastAsia="Advent Pro" w:hAnsi="Advent Pro" w:cs="Advent Pro"/>
+                                <w:b/>
+                                <w:bCs/>
+                                <w:color w:val="2F5496" w:themeColor="accent1" w:themeShade="BF"/>
+                                <w:sz w:val="48"/>
+                                <w:szCs w:val="48"/>
+                                <w:lang w:val="en-US"/>
+                              </w:rPr>
+                              <w:t xml:space="preserve">  </w:t>
+                            </w:r>
+                            <w:r>
+                              <w:rPr>
+                                <w:rFonts w:ascii="Advent Pro" w:eastAsia="Advent Pro" w:hAnsi="Advent Pro" w:cs="Advent Pro"/>
+                                <w:b/>
+                                <w:bCs/>
+                                <w:color w:val="2F5496" w:themeColor="accent1" w:themeShade="BF"/>
+                                <w:sz w:val="48"/>
+                                <w:szCs w:val="48"/>
+                                <w:lang w:val="en-US"/>
+                              </w:rPr>
+                              <w:t xml:space="preserve"> </w:t>
+                            </w:r>
+                            <w:r>
+                              <w:rPr>
+                                <w:rFonts w:ascii="Advent Pro" w:eastAsia="Advent Pro" w:hAnsi="Advent Pro" w:cs="Advent Pro"/>
+                                <w:b/>
+                                <w:bCs/>
+                                <w:color w:val="2F5496" w:themeColor="accent1" w:themeShade="BF"/>
+                                <w:sz w:val="48"/>
+                                <w:szCs w:val="48"/>
+                                <w:lang w:val="en-US"/>
+                              </w:rPr>
+                              <w:t xml:space="preserve"> A            </w:t>
+                            </w:r>
+                            <w:r>
+                              <w:rPr>
+                                <w:rFonts w:ascii="Advent Pro" w:eastAsia="Advent Pro" w:hAnsi="Advent Pro" w:cs="Advent Pro"/>
+                                <w:b/>
+                                <w:bCs/>
+                                <w:color w:val="2F5496" w:themeColor="accent1" w:themeShade="BF"/>
+                                <w:sz w:val="48"/>
+                                <w:szCs w:val="48"/>
+                                <w:lang w:val="en-US"/>
+                              </w:rPr>
+                              <w:t xml:space="preserve">  </w:t>
+                            </w:r>
+                            <w:r>
+                              <w:rPr>
+                                <w:rFonts w:ascii="Advent Pro" w:eastAsia="Advent Pro" w:hAnsi="Advent Pro" w:cs="Advent Pro"/>
+                                <w:b/>
+                                <w:bCs/>
+                                <w:color w:val="2F5496" w:themeColor="accent1" w:themeShade="BF"/>
+                                <w:sz w:val="48"/>
+                                <w:szCs w:val="48"/>
+                                <w:lang w:val="en-US"/>
+                              </w:rPr>
+                              <w:t xml:space="preserve">  B                      </w:t>
+                            </w:r>
+                            <w:r>
+                              <w:rPr>
+                                <w:rFonts w:ascii="Advent Pro" w:eastAsia="Advent Pro" w:hAnsi="Advent Pro" w:cs="Advent Pro"/>
+                                <w:b/>
+                                <w:bCs/>
+                                <w:color w:val="2F5496" w:themeColor="accent1" w:themeShade="BF"/>
+                                <w:sz w:val="48"/>
+                                <w:szCs w:val="48"/>
+                                <w:lang w:val="en-US"/>
+                              </w:rPr>
+                              <w:t xml:space="preserve">      </w:t>
+                            </w:r>
+                            <w:r>
+                              <w:rPr>
+                                <w:rFonts w:ascii="Advent Pro" w:eastAsia="Advent Pro" w:hAnsi="Advent Pro" w:cs="Advent Pro"/>
+                                <w:b/>
+                                <w:bCs/>
+                                <w:color w:val="2F5496" w:themeColor="accent1" w:themeShade="BF"/>
+                                <w:sz w:val="48"/>
+                                <w:szCs w:val="48"/>
+                                <w:lang w:val="en-US"/>
+                              </w:rPr>
+                              <w:t xml:space="preserve">    </w:t>
+                            </w:r>
+                            <w:r>
+                              <w:rPr>
+                                <w:rFonts w:ascii="Advent Pro" w:eastAsia="Advent Pro" w:hAnsi="Advent Pro" w:cs="Advent Pro"/>
+                                <w:b/>
+                                <w:bCs/>
+                                <w:color w:val="2F5496" w:themeColor="accent1" w:themeShade="BF"/>
+                                <w:sz w:val="48"/>
+                                <w:szCs w:val="48"/>
+                                <w:lang w:val="en-US"/>
+                              </w:rPr>
+                              <w:t xml:space="preserve"> </w:t>
+                            </w:r>
+                            <w:r>
+                              <w:rPr>
+                                <w:rFonts w:ascii="Advent Pro" w:eastAsia="Advent Pro" w:hAnsi="Advent Pro" w:cs="Advent Pro"/>
+                                <w:b/>
+                                <w:bCs/>
+                                <w:color w:val="2F5496" w:themeColor="accent1" w:themeShade="BF"/>
+                                <w:sz w:val="48"/>
+                                <w:szCs w:val="48"/>
+                                <w:lang w:val="en-US"/>
+                              </w:rPr>
+                              <w:t xml:space="preserve"> C</w:t>
+                            </w:r>
+                          </w:p>
+                        </w:txbxContent>
+                      </wps:txbx>
+                      <wps:bodyPr spcFirstLastPara="1" wrap="square" lIns="91425" tIns="91425" rIns="91425" bIns="91425" anchor="ctr" anchorCtr="0">
+                        <a:noAutofit/>
+                      </wps:bodyPr>
+                    </wps:wsp>
+                  </a:graphicData>
+                </a:graphic>
+                <wp14:sizeRelV relativeFrom="margin">
+                  <wp14:pctHeight>0</wp14:pctHeight>
+                </wp14:sizeRelV>
+              </wp:anchor>
+            </w:drawing>
+          </mc:Choice>
+          <mc:Fallback>
+            <w:pict>
+              <v:rect w14:anchorId="36CC5CFD" id="Подзаголовок 1" o:spid="_x0000_s1166" style="position:absolute;margin-left:0;margin-top:112.6pt;width:435pt;height:47.8pt;z-index:251700224;visibility:visible;mso-wrap-style:square;mso-height-percent:0;mso-wrap-distance-left:9pt;mso-wrap-distance-top:0;mso-wrap-distance-right:9pt;mso-wrap-distance-bottom:0;mso-position-horizontal:absolute;mso-position-horizontal-relative:text;mso-position-vertical:absolute;mso-position-vertical-relative:text;mso-height-percent:0;mso-height-relative:margin;v-text-anchor:middle" o:gfxdata="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" filled="f" stroked="f">
+                <o:lock v:ext="edit" grouping="t"/>
+                <v:textbox inset="2.53958mm,2.53958mm,2.53958mm,2.53958mm">
+                  <w:txbxContent>
+                    <w:p>
+                      <w:pPr>
+                        <w:ind w:left="720" w:hanging="547"/>
+                        <w:jc w:val="center"/>
+                        <w:rPr>
+                          <w:rFonts w:ascii="Advent Pro" w:eastAsia="Advent Pro" w:hAnsi="Advent Pro" w:cs="Advent Pro"/>
+                          <w:b/>
+                          <w:bCs/>
+                          <w:color w:val="2F5496" w:themeColor="accent1" w:themeShade="BF"/>
+                          <w:sz w:val="48"/>
+                          <w:szCs w:val="48"/>
+                          <w:lang w:val="en-US"/>
+                        </w:rPr>
+                      </w:pPr>
+                      <w:r>
+                        <w:rPr>
+                          <w:rFonts w:ascii="Advent Pro" w:eastAsia="Advent Pro" w:hAnsi="Advent Pro" w:cs="Advent Pro"/>
+                          <w:b/>
+                          <w:bCs/>
+                          <w:color w:val="2F5496" w:themeColor="accent1" w:themeShade="BF"/>
+                          <w:sz w:val="48"/>
+                          <w:szCs w:val="48"/>
+                          <w:lang w:val="en-US"/>
+                        </w:rPr>
+                        <w:t xml:space="preserve">  </w:t>
+                      </w:r>
+                      <w:r>
+                        <w:rPr>
+                          <w:rFonts w:ascii="Advent Pro" w:eastAsia="Advent Pro" w:hAnsi="Advent Pro" w:cs="Advent Pro"/>
+                          <w:b/>
+                          <w:bCs/>
+                          <w:color w:val="2F5496" w:themeColor="accent1" w:themeShade="BF"/>
+                          <w:sz w:val="48"/>
+                          <w:szCs w:val="48"/>
+                          <w:lang w:val="en-US"/>
+                        </w:rPr>
+                        <w:t xml:space="preserve"> </w:t>
+                      </w:r>
+                      <w:r>
+                        <w:rPr>
+                          <w:rFonts w:ascii="Advent Pro" w:eastAsia="Advent Pro" w:hAnsi="Advent Pro" w:cs="Advent Pro"/>
+                          <w:b/>
+                          <w:bCs/>
+                          <w:color w:val="2F5496" w:themeColor="accent1" w:themeShade="BF"/>
+                          <w:sz w:val="48"/>
+                          <w:szCs w:val="48"/>
+                          <w:lang w:val="en-US"/>
+                        </w:rPr>
+                        <w:t xml:space="preserve"> A            </w:t>
+                      </w:r>
+                      <w:r>
+                        <w:rPr>
+                          <w:rFonts w:ascii="Advent Pro" w:eastAsia="Advent Pro" w:hAnsi="Advent Pro" w:cs="Advent Pro"/>
+                          <w:b/>
+                          <w:bCs/>
+                          <w:color w:val="2F5496" w:themeColor="accent1" w:themeShade="BF"/>
+                          <w:sz w:val="48"/>
+                          <w:szCs w:val="48"/>
+                          <w:lang w:val="en-US"/>
+                        </w:rPr>
+                        <w:t xml:space="preserve">  </w:t>
+                      </w:r>
+                      <w:r>
+                        <w:rPr>
+                          <w:rFonts w:ascii="Advent Pro" w:eastAsia="Advent Pro" w:hAnsi="Advent Pro" w:cs="Advent Pro"/>
+                          <w:b/>
+                          <w:bCs/>
+                          <w:color w:val="2F5496" w:themeColor="accent1" w:themeShade="BF"/>
+                          <w:sz w:val="48"/>
+                          <w:szCs w:val="48"/>
+                          <w:lang w:val="en-US"/>
+                        </w:rPr>
+                        <w:t xml:space="preserve">  B                      </w:t>
+                      </w:r>
+                      <w:r>
+                        <w:rPr>
+                          <w:rFonts w:ascii="Advent Pro" w:eastAsia="Advent Pro" w:hAnsi="Advent Pro" w:cs="Advent Pro"/>
+                          <w:b/>
+                          <w:bCs/>
+                          <w:color w:val="2F5496" w:themeColor="accent1" w:themeShade="BF"/>
+                          <w:sz w:val="48"/>
+                          <w:szCs w:val="48"/>
+                          <w:lang w:val="en-US"/>
+                        </w:rPr>
+                        <w:t xml:space="preserve">      </w:t>
+                      </w:r>
+                      <w:r>
+                        <w:rPr>
+                          <w:rFonts w:ascii="Advent Pro" w:eastAsia="Advent Pro" w:hAnsi="Advent Pro" w:cs="Advent Pro"/>
+                          <w:b/>
+                          <w:bCs/>
+                          <w:color w:val="2F5496" w:themeColor="accent1" w:themeShade="BF"/>
+                          <w:sz w:val="48"/>
+                          <w:szCs w:val="48"/>
+                          <w:lang w:val="en-US"/>
+                        </w:rPr>
+                        <w:t xml:space="preserve">    </w:t>
+                      </w:r>
+                      <w:r>
+                        <w:rPr>
+                          <w:rFonts w:ascii="Advent Pro" w:eastAsia="Advent Pro" w:hAnsi="Advent Pro" w:cs="Advent Pro"/>
+                          <w:b/>
+                          <w:bCs/>
+                          <w:color w:val="2F5496" w:themeColor="accent1" w:themeShade="BF"/>
+                          <w:sz w:val="48"/>
+                          <w:szCs w:val="48"/>
+                          <w:lang w:val="en-US"/>
+                        </w:rPr>
+                        <w:t xml:space="preserve"> </w:t>
+                      </w:r>
+                      <w:r>
+                        <w:rPr>
+                          <w:rFonts w:ascii="Advent Pro" w:eastAsia="Advent Pro" w:hAnsi="Advent Pro" w:cs="Advent Pro"/>
+                          <w:b/>
+                          <w:bCs/>
+                          <w:color w:val="2F5496" w:themeColor="accent1" w:themeShade="BF"/>
+                          <w:sz w:val="48"/>
+                          <w:szCs w:val="48"/>
+                          <w:lang w:val="en-US"/>
+                        </w:rPr>
+                        <w:t xml:space="preserve"> C</w:t>
+                      </w:r>
+                    </w:p>
+                  </w:txbxContent>
+                </v:textbox>
+              </v:rect>
+            </w:pict>
+          </mc:Fallback>
+        </mc:AlternateContent>
+      </w:r>
+      <w:r>
+        <w:tab/>
+      </w:r>
+      <w:r>
+        <mc:AlternateContent>
+          <mc:Choice Requires="wps">
+            <w:drawing>
+              <wp:anchor distT="0" distB="0" distL="114300" distR="114300" simplePos="0" relativeHeight="251694080" behindDoc="0" locked="0" layoutInCell="1" allowOverlap="1" wp14:anchorId="76F51E4E" wp14:editId="1F8A94C8">
+                <wp:simplePos x="0" y="0"/>
+                <wp:positionH relativeFrom="column">
+                  <wp:posOffset>2239645</wp:posOffset>
+                </wp:positionH>
+                <wp:positionV relativeFrom="paragraph">
+                  <wp:posOffset>240030</wp:posOffset>
+                </wp:positionV>
+                <wp:extent cx="1100845" cy="1257300"/>
+                <wp:effectExtent l="0" t="19050" r="42545" b="19050"/>
+                <wp:wrapNone/>
+                <wp:docPr id="3" name="Стрелка углом 8"/>
+                <wp:cNvGraphicFramePr/>
+                <a:graphic xmlns:a="http://schemas.openxmlformats.org/drawingml/2006/main">
+                  <a:graphicData uri="http://schemas.microsoft.com/office/word/2010/wordprocessingShape">
+                    <wps:wsp>
+                      <wps:cNvSpPr/>
+                      <wps:spPr>
+                        <a:xfrm>
+                          <a:off x="0" y="0"/>
+                          <a:ext cx="1100845" cy="1257300"/>
+                        </a:xfrm>
+                        <a:prstGeom prst="bentArrow">
+                          <a:avLst>
+                            <a:gd name="adj1" fmla="val 25000"/>
+                            <a:gd name="adj2" fmla="val 25000"/>
+                            <a:gd name="adj3" fmla="val 25000"/>
+                            <a:gd name="adj4" fmla="val 64516"/>
+                          </a:avLst>
+                        </a:prstGeom>
+                        <a:ln/>
+                      </wps:spPr>
+                      <wps:style>
+                        <a:lnRef idx="2">
+                          <a:schemeClr val="dk1">
+                            <a:shade val="50000"/>
+                          </a:schemeClr>
+                        </a:lnRef>
+                        <a:fillRef idx="1">
+                          <a:schemeClr val="dk1"/>
+                        </a:fillRef>
+                        <a:effectRef idx="0">
+                          <a:schemeClr val="dk1"/>
+                        </a:effectRef>
+                        <a:fontRef idx="minor">
+                          <a:schemeClr val="lt1"/>
+                        </a:fontRef>
+                      </wps:style>
+                      <wps:bodyPr rtlCol="0" anchor="ctr"/>
+                    </wps:wsp>
+                  </a:graphicData>
+                </a:graphic>
+              </wp:anchor>
+            </w:drawing>
+          </mc:Choice>
+          <mc:Fallback>
+            <w:pict>
+              <v:shape w14:anchorId="48FA7F19" id="Стрелка углом 8" o:spid="_x0000_s1026" style="position:absolute;margin-left:176.35pt;margin-top:18.9pt;width:86.7pt;height:99pt;z-index:251694080;visibility:visible;mso-wrap-style:square;mso-wrap-distance-left:9pt;mso-wrap-distance-top:0;mso-wrap-distance-right:9pt;mso-wrap-distance-bottom:0;mso-position-horizontal:absolute;mso-position-horizontal-relative:text;mso-position-vertical:absolute;mso-position-vertical-relative:text;v-text-anchor:middle" coordsize="1100845,1257300" o:gfxdata="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" path="m,1257300l,847827c,455583,317977,137606,710221,137606r115413,l825634,r275211,275211l825634,550423r,-137606l710221,412817v-240249,,-435010,194761,-435010,435010l275211,1257300,,1257300xe" fillcolor="black [3200]" strokecolor="black [1600]" strokeweight="1pt">
+                <v:stroke joinstyle="miter"/>
+                <v:path arrowok="t" o:connecttype="custom" o:connectlocs="0,1257300;0,847827;710221,137606;825634,137606;825634,0;1100845,275211;825634,550423;825634,412817;710221,412817;275211,847827;275211,1257300;0,1257300" o:connectangles="0,0,0,0,0,0,0,0,0,0,0,0"/>
+              </v:shape>
+            </w:pict>
+          </mc:Fallback>
+        </mc:AlternateContent>
+      </w:r>
+      <w:r>
+        <mc:AlternateContent>
+          <mc:Choice Requires="wps">
+            <w:drawing>
+              <wp:anchor distT="0" distB="0" distL="114300" distR="114300" simplePos="0" relativeHeight="251695104" behindDoc="0" locked="0" layoutInCell="1" allowOverlap="1" wp14:anchorId="5DFC10A2" wp14:editId="4FDEA67F">
+                <wp:simplePos x="0" y="0"/>
+                <wp:positionH relativeFrom="column">
+                  <wp:posOffset>3883660</wp:posOffset>
+                </wp:positionH>
+                <wp:positionV relativeFrom="paragraph">
+                  <wp:posOffset>231775</wp:posOffset>
+                </wp:positionV>
+                <wp:extent cx="1100728" cy="1257300"/>
+                <wp:effectExtent l="19050" t="19050" r="23495" b="19050"/>
+                <wp:wrapNone/>
+                <wp:docPr id="24" name="Стрелка углом 10"/>
+                <wp:cNvGraphicFramePr/>
+                <a:graphic xmlns:a="http://schemas.openxmlformats.org/drawingml/2006/main">
+                  <a:graphicData uri="http://schemas.microsoft.com/office/word/2010/wordprocessingShape">
+                    <wps:wsp>
+                      <wps:cNvSpPr/>
+                      <wps:spPr>
+                        <a:xfrm flipH="1">
+                          <a:off x="0" y="0"/>
+                          <a:ext cx="1100728" cy="1257300"/>
+                        </a:xfrm>
+                        <a:prstGeom prst="bentArrow">
+                          <a:avLst>
+                            <a:gd name="adj1" fmla="val 25000"/>
+                            <a:gd name="adj2" fmla="val 25000"/>
+                            <a:gd name="adj3" fmla="val 25000"/>
+                            <a:gd name="adj4" fmla="val 66595"/>
+                          </a:avLst>
+                        </a:prstGeom>
+                        <a:ln/>
+                      </wps:spPr>
+                      <wps:style>
+                        <a:lnRef idx="2">
+                          <a:schemeClr val="dk1">
+                            <a:shade val="50000"/>
+                          </a:schemeClr>
+                        </a:lnRef>
+                        <a:fillRef idx="1">
+                          <a:schemeClr val="dk1"/>
+                        </a:fillRef>
+                        <a:effectRef idx="0">
+                          <a:schemeClr val="dk1"/>
+                        </a:effectRef>
+                        <a:fontRef idx="minor">
+                          <a:schemeClr val="lt1"/>
+                        </a:fontRef>
+                      </wps:style>
+                      <wps:bodyPr rtlCol="0" anchor="ctr"/>
+                    </wps:wsp>
+                  </a:graphicData>
+                </a:graphic>
+              </wp:anchor>
+            </w:drawing>
+          </mc:Choice>
+          <mc:Fallback>
+            <w:pict>
+              <v:shape w14:anchorId="4B260C15" id="Стрелка углом 10" o:spid="_x0000_s1026" style="position:absolute;margin-left:305.8pt;margin-top:18.25pt;width:86.65pt;height:99pt;flip:x;z-index:251695104;visibility:visible;mso-wrap-style:square;mso-wrap-distance-left:9pt;mso-wrap-distance-top:0;mso-wrap-distance-right:9pt;mso-wrap-distance-bottom:0;mso-position-horizontal:absolute;mso-position-horizontal-relative:text;mso-position-vertical:absolute;mso-position-vertical-relative:text;v-text-anchor:middle" coordsize="1100728,1257300" o:gfxdata="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" path="m,1257300l,870621c,465780,328189,137591,733030,137591r92516,l825546,r275182,275182l825546,550364r,-137591l733030,412773v-252862,,-457848,204986,-457848,457848l275182,1257300,,1257300xe" fillcolor="black [3200]" strokecolor="black [1600]" strokeweight="1pt">
+                <v:stroke joinstyle="miter"/>
+                <v:path arrowok="t" o:connecttype="custom" o:connectlocs="0,1257300;0,870621;733030,137591;825546,137591;825546,0;1100728,275182;825546,550364;825546,412773;733030,412773;275182,870621;275182,1257300;0,1257300" o:connectangles="0,0,0,0,0,0,0,0,0,0,0,0"/>
+              </v:shape>
+            </w:pict>
+          </mc:Fallback>
+        </mc:AlternateContent>
+      </w:r>
+      <w:r>
+        <mc:AlternateContent>
+          <mc:Choice Requires="wps">
+            <w:drawing>
+              <wp:anchor distT="0" distB="0" distL="114300" distR="114300" simplePos="0" relativeHeight="251696128" behindDoc="0" locked="0" layoutInCell="1" allowOverlap="1" wp14:anchorId="4EC314F6" wp14:editId="227A7B73">
+                <wp:simplePos x="0" y="0"/>
+                <wp:positionH relativeFrom="column">
+                  <wp:posOffset>967105</wp:posOffset>
+                </wp:positionH>
+                <wp:positionV relativeFrom="paragraph">
+                  <wp:posOffset>217170</wp:posOffset>
+                </wp:positionV>
+                <wp:extent cx="297180" cy="1264423"/>
+                <wp:effectExtent l="0" t="0" r="26670" b="12065"/>
+                <wp:wrapNone/>
+                <wp:docPr id="123" name="Прямоугольник 9"/>
+                <wp:cNvGraphicFramePr/>
+                <a:graphic xmlns:a="http://schemas.openxmlformats.org/drawingml/2006/main">
+                  <a:graphicData uri="http://schemas.microsoft.com/office/word/2010/wordprocessingShape">
+                    <wps:wsp>
+                      <wps:cNvSpPr/>
+                      <wps:spPr>
+                        <a:xfrm>
+                          <a:off x="0" y="0"/>
+                          <a:ext cx="297180" cy="1264423"/>
+                        </a:xfrm>
+                        <a:prstGeom prst="rect">
+                          <a:avLst/>
+                        </a:prstGeom>
+                        <a:ln/>
+                      </wps:spPr>
+                      <wps:style>
+                        <a:lnRef idx="2">
+                          <a:schemeClr val="dk1">
+                            <a:shade val="50000"/>
+                          </a:schemeClr>
+                        </a:lnRef>
+                        <a:fillRef idx="1">
+                          <a:schemeClr val="dk1"/>
+                        </a:fillRef>
+                        <a:effectRef idx="0">
+                          <a:schemeClr val="dk1"/>
+                        </a:effectRef>
+                        <a:fontRef idx="minor">
+                          <a:schemeClr val="lt1"/>
+                        </a:fontRef>
+                      </wps:style>
+                      <wps:bodyPr rtlCol="0" anchor="ctr"/>
+                    </wps:wsp>
+                  </a:graphicData>
+                </a:graphic>
+              </wp:anchor>
+            </w:drawing>
+          </mc:Choice>
+          <mc:Fallback>
+            <w:pict>
+              <v:rect w14:anchorId="702BCF92" id="Прямоугольник 9" o:spid="_x0000_s1026" style="position:absolute;margin-left:76.15pt;margin-top:17.1pt;width:23.4pt;height:99.55pt;z-index:251696128;visibility:visible;mso-wrap-style:square;mso-wrap-distance-left:9pt;mso-wrap-distance-top:0;mso-wrap-distance-right:9pt;mso-wrap-distance-bottom:0;mso-position-horizontal:absolute;mso-position-horizontal-relative:text;mso-position-vertical:absolute;mso-position-vertical-relative:text;v-text-anchor:middle" o:gfxdata="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" fillcolor="black [3200]" strokecolor="black [1600]" strokeweight="1pt"/>
+            </w:pict>
+          </mc:Fallback>
+        </mc:AlternateContent>
+      </w:r>
+      <w:r>
+        <mc:AlternateContent>
+          <mc:Choice Requires="wpg">
+            <w:drawing>
+              <wp:anchor distT="0" distB="0" distL="114300" distR="114300" simplePos="0" relativeHeight="251697152" behindDoc="0" locked="0" layoutInCell="1" allowOverlap="1" wp14:anchorId="275F44DE" wp14:editId="0CE1B173">
+                <wp:simplePos x="0" y="0"/>
+                <wp:positionH relativeFrom="column">
+                  <wp:posOffset>723900</wp:posOffset>
+                </wp:positionH>
+                <wp:positionV relativeFrom="paragraph">
+                  <wp:posOffset>624205</wp:posOffset>
+                </wp:positionV>
+                <wp:extent cx="736951" cy="631743"/>
+                <wp:effectExtent l="0" t="0" r="25400" b="16510"/>
+                <wp:wrapNone/>
+                <wp:docPr id="124" name="Группа 18"/>
+                <wp:cNvGraphicFramePr/>
+                <a:graphic xmlns:a="http://schemas.openxmlformats.org/drawingml/2006/main">
+                  <a:graphicData uri="http://schemas.microsoft.com/office/word/2010/wordprocessingGroup">
+                    <wpg:wgp>
+                      <wpg:cNvGrpSpPr/>
+                      <wpg:grpSpPr>
+                        <a:xfrm>
+                          <a:off x="0" y="0"/>
+                          <a:ext cx="736951" cy="631743"/>
+                          <a:chOff x="724219" y="625044"/>
+                          <a:chExt cx="736951" cy="631743"/>
+                        </a:xfrm>
+                      </wpg:grpSpPr>
+                      <wps:wsp>
+                        <wps:cNvPr id="125" name="Скругленный прямоугольник 11"/>
+                        <wps:cNvSpPr/>
+                        <wps:spPr>
+                          <a:xfrm>
+                            <a:off x="841658" y="625044"/>
+                            <a:ext cx="516043" cy="631743"/>
+                          </a:xfrm>
+                          <a:prstGeom prst="roundRect">
+                            <a:avLst/>
+                          </a:prstGeom>
+                          <a:ln>
+                            <a:solidFill>
+                              <a:schemeClr val="accent1">
+                                <a:lumMod val="75000"/>
+                              </a:schemeClr>
+                            </a:solidFill>
+                          </a:ln>
+                        </wps:spPr>
+                        <wps:style>
+                          <a:lnRef idx="2">
+                            <a:schemeClr val="accent2">
+                              <a:shade val="50000"/>
+                            </a:schemeClr>
+                          </a:lnRef>
+                          <a:fillRef idx="1">
+                            <a:schemeClr val="accent2"/>
+                          </a:fillRef>
+                          <a:effectRef idx="0">
+                            <a:schemeClr val="accent2"/>
+                          </a:effectRef>
+                          <a:fontRef idx="minor">
+                            <a:schemeClr val="lt1"/>
+                          </a:fontRef>
+                        </wps:style>
+                        <wps:bodyPr rtlCol="0" anchor="ctr"/>
+                      </wps:wsp>
+                      <wps:wsp>
+                        <wps:cNvPr id="127" name="Овал 14"/>
+                        <wps:cNvSpPr/>
+                        <wps:spPr>
+                          <a:xfrm>
+                            <a:off x="978418" y="760450"/>
+                            <a:ext cx="71234" cy="68671"/>
+                          </a:xfrm>
+                          <a:prstGeom prst="ellipse">
+                            <a:avLst/>
+                          </a:prstGeom>
+                          <a:solidFill>
+                            <a:srgbClr val="00B050"/>
+                          </a:solidFill>
+                        </wps:spPr>
+                        <wps:style>
+                          <a:lnRef idx="2">
+                            <a:schemeClr val="accent1">
+                              <a:shade val="50000"/>
+                            </a:schemeClr>
+                          </a:lnRef>
+                          <a:fillRef idx="1">
+                            <a:schemeClr val="accent1"/>
+                          </a:fillRef>
+                          <a:effectRef idx="0">
+                            <a:schemeClr val="accent1"/>
+                          </a:effectRef>
+                          <a:fontRef idx="minor">
+                            <a:schemeClr val="lt1"/>
+                          </a:fontRef>
+                        </wps:style>
+                        <wps:bodyPr rtlCol="0" anchor="ctr"/>
+                      </wps:wsp>
+                      <wps:wsp>
+                        <wps:cNvPr id="128" name="Овал 17"/>
+                        <wps:cNvSpPr/>
+                        <wps:spPr>
+                          <a:xfrm>
+                            <a:off x="1166168" y="760547"/>
+                            <a:ext cx="71234" cy="68671"/>
+                          </a:xfrm>
+                          <a:prstGeom prst="ellipse">
+                            <a:avLst/>
+                          </a:prstGeom>
+                          <a:solidFill>
+                            <a:srgbClr val="00B050"/>
+                          </a:solidFill>
+                        </wps:spPr>
+                        <wps:style>
+                          <a:lnRef idx="2">
+                            <a:schemeClr val="accent1">
+                              <a:shade val="50000"/>
+                            </a:schemeClr>
+                          </a:lnRef>
+                          <a:fillRef idx="1">
+                            <a:schemeClr val="accent1"/>
+                          </a:fillRef>
+                          <a:effectRef idx="0">
+                            <a:schemeClr val="accent1"/>
+                          </a:effectRef>
+                          <a:fontRef idx="minor">
+                            <a:schemeClr val="lt1"/>
+                          </a:fontRef>
+                        </wps:style>
+                        <wps:bodyPr rtlCol="0" anchor="ctr"/>
+                      </wps:wsp>
+                      <wps:wsp>
+                        <wps:cNvPr id="129" name="Блок-схема: память с прямым доступом 19"/>
+                        <wps:cNvSpPr/>
+                        <wps:spPr>
+                          <a:xfrm flipH="1">
+                            <a:off x="724219" y="908692"/>
+                            <a:ext cx="153347" cy="308327"/>
+                          </a:xfrm>
+                          <a:prstGeom prst="flowChartMagneticDrum">
+                            <a:avLst/>
+                          </a:prstGeom>
+                          <a:solidFill>
+                            <a:schemeClr val="accent5"/>
+                          </a:solidFill>
+                          <a:ln>
+                            <a:solidFill>
+                              <a:schemeClr val="accent1">
+                                <a:lumMod val="75000"/>
+                              </a:schemeClr>
+                            </a:solidFill>
+                          </a:ln>
+                        </wps:spPr>
+                        <wps:style>
+                          <a:lnRef idx="2">
+                            <a:schemeClr val="accent1">
+                              <a:shade val="50000"/>
+                            </a:schemeClr>
+                          </a:lnRef>
+                          <a:fillRef idx="1">
+                            <a:schemeClr val="accent1"/>
+                          </a:fillRef>
+                          <a:effectRef idx="0">
+                            <a:schemeClr val="accent1"/>
+                          </a:effectRef>
+                          <a:fontRef idx="minor">
+                            <a:schemeClr val="lt1"/>
+                          </a:fontRef>
+                        </wps:style>
+                        <wps:bodyPr rtlCol="0" anchor="ctr"/>
+                      </wps:wsp>
+                      <wps:wsp>
+                        <wps:cNvPr id="130" name="Блок-схема: память с прямым доступом 20"/>
+                        <wps:cNvSpPr/>
+                        <wps:spPr>
+                          <a:xfrm>
+                            <a:off x="1308770" y="908691"/>
+                            <a:ext cx="152400" cy="308327"/>
+                          </a:xfrm>
+                          <a:prstGeom prst="flowChartMagneticDrum">
+                            <a:avLst/>
+                          </a:prstGeom>
+                          <a:solidFill>
+                            <a:schemeClr val="accent5"/>
+                          </a:solidFill>
+                          <a:ln>
+                            <a:solidFill>
+                              <a:schemeClr val="accent1">
+                                <a:lumMod val="75000"/>
+                              </a:schemeClr>
+                            </a:solidFill>
+                          </a:ln>
+                        </wps:spPr>
+                        <wps:style>
+                          <a:lnRef idx="2">
+                            <a:schemeClr val="accent1">
+                              <a:shade val="50000"/>
+                            </a:schemeClr>
+                          </a:lnRef>
+                          <a:fillRef idx="1">
+                            <a:schemeClr val="accent1"/>
+                          </a:fillRef>
+                          <a:effectRef idx="0">
+                            <a:schemeClr val="accent1"/>
+                          </a:effectRef>
+                          <a:fontRef idx="minor">
+                            <a:schemeClr val="lt1"/>
+                          </a:fontRef>
+                        </wps:style>
+                        <wps:bodyPr rtlCol="0" anchor="ctr"/>
+                      </wps:wsp>
+                    </wpg:wgp>
+                  </a:graphicData>
+                </a:graphic>
+              </wp:anchor>
+            </w:drawing>
+          </mc:Choice>
+          <mc:Fallback>
+            <w:pict>
+              <v:group w14:anchorId="1B32E8A3" id="Группа 18" o:spid="_x0000_s1026" style="position:absolute;margin-left:57pt;margin-top:49.15pt;width:58.05pt;height:49.75pt;z-index:251697152" coordorigin="7242,6250" coordsize="7369,6317" o:gfxdata="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">
+                <v:roundrect id="Скругленный прямоугольник 11" o:spid="_x0000_s1027" style="position:absolute;left:8416;top:6250;width:5161;height:6317;visibility:visible;mso-wrap-style:square;v-text-anchor:middle" arcsize="10923f" o:gfxdata="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" fillcolor="#ed7d31 [3205]" strokecolor="#2f5496 [2404]" strokeweight="1pt">
+                  <v:stroke joinstyle="miter"/>
+                </v:roundrect>
+                <v:oval id="Овал 14" o:spid="_x0000_s1028" style="position:absolute;left:9784;top:7604;width:712;height:687;visibility:visible;mso-wrap-style:square;v-text-anchor:middle" o:gfxdata="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" fillcolor="#00b050" strokecolor="#1f3763 [1604]" strokeweight="1pt">
+                  <v:stroke joinstyle="miter"/>
+                </v:oval>
+                <v:oval id="Овал 17" o:spid="_x0000_s1029" style="position:absolute;left:11661;top:7605;width:713;height:687;visibility:visible;mso-wrap-style:square;v-text-anchor:middle" o:gfxdata="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" fillcolor="#00b050" strokecolor="#1f3763 [1604]" strokeweight="1pt">
+                  <v:stroke joinstyle="miter"/>
+                </v:oval>
+                <v:shape id="Блок-схема: память с прямым доступом 19" o:spid="_x0000_s1030" type="#_x0000_t133" style="position:absolute;left:7242;top:9086;width:1533;height:3084;flip:x;visibility:visible;mso-wrap-style:square;v-text-anchor:middle" o:gfxdata="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" fillcolor="#5b9bd5 [3208]" strokecolor="#2f5496 [2404]" strokeweight="1pt">
+                  <v:stroke joinstyle="miter"/>
+                </v:shape>
+                <v:shape id="Блок-схема: память с прямым доступом 20" o:spid="_x0000_s1031" type="#_x0000_t133" style="position:absolute;left:13087;top:9086;width:1524;height:3084;visibility:visible;mso-wrap-style:square;v-text-anchor:middle" o:gfxdata="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" fillcolor="#5b9bd5 [3208]" strokecolor="#2f5496 [2404]" strokeweight="1pt">
+                  <v:stroke joinstyle="miter"/>
+                </v:shape>
+              </v:group>
+            </w:pict>
+          </mc:Fallback>
+        </mc:AlternateContent>
+      </w:r>
+      <w:r>
+        <mc:AlternateContent>
+          <mc:Choice Requires="wpg">
+            <w:drawing>
+              <wp:anchor distT="0" distB="0" distL="114300" distR="114300" simplePos="0" relativeHeight="251698176" behindDoc="0" locked="0" layoutInCell="1" allowOverlap="1" wp14:anchorId="4961301D" wp14:editId="307FB03D">
+                <wp:simplePos x="0" y="0"/>
+                <wp:positionH relativeFrom="column">
+                  <wp:posOffset>1931670</wp:posOffset>
+                </wp:positionH>
+                <wp:positionV relativeFrom="paragraph">
+                  <wp:posOffset>635000</wp:posOffset>
+                </wp:positionV>
+                <wp:extent cx="736951" cy="631743"/>
+                <wp:effectExtent l="0" t="0" r="25400" b="16510"/>
+                <wp:wrapNone/>
+                <wp:docPr id="131" name="Группа 22"/>
+                <wp:cNvGraphicFramePr/>
+                <a:graphic xmlns:a="http://schemas.openxmlformats.org/drawingml/2006/main">
+                  <a:graphicData uri="http://schemas.microsoft.com/office/word/2010/wordprocessingGroup">
+                    <wpg:wgp>
+                      <wpg:cNvGrpSpPr/>
+                      <wpg:grpSpPr>
+                        <a:xfrm>
+                          <a:off x="0" y="0"/>
+                          <a:ext cx="736951" cy="631743"/>
+                          <a:chOff x="1931976" y="636060"/>
+                          <a:chExt cx="736951" cy="631743"/>
+                        </a:xfrm>
+                      </wpg:grpSpPr>
+                      <wps:wsp>
+                        <wps:cNvPr id="132" name="Скругленный прямоугольник 23"/>
+                        <wps:cNvSpPr/>
+                        <wps:spPr>
+                          <a:xfrm>
+                            <a:off x="2049415" y="636060"/>
+                            <a:ext cx="516043" cy="631743"/>
+                          </a:xfrm>
+                          <a:prstGeom prst="roundRect">
+                            <a:avLst/>
+                          </a:prstGeom>
+                          <a:ln>
+                            <a:solidFill>
+                              <a:schemeClr val="accent1">
+                                <a:lumMod val="75000"/>
+                              </a:schemeClr>
+                            </a:solidFill>
+                          </a:ln>
+                        </wps:spPr>
+                        <wps:style>
+                          <a:lnRef idx="2">
+                            <a:schemeClr val="accent2">
+                              <a:shade val="50000"/>
+                            </a:schemeClr>
+                          </a:lnRef>
+                          <a:fillRef idx="1">
+                            <a:schemeClr val="accent2"/>
+                          </a:fillRef>
+                          <a:effectRef idx="0">
+                            <a:schemeClr val="accent2"/>
+                          </a:effectRef>
+                          <a:fontRef idx="minor">
+                            <a:schemeClr val="lt1"/>
+                          </a:fontRef>
+                        </wps:style>
+                        <wps:bodyPr rtlCol="0" anchor="ctr"/>
+                      </wps:wsp>
+                      <wps:wsp>
+                        <wps:cNvPr id="133" name="Овал 24"/>
+                        <wps:cNvSpPr/>
+                        <wps:spPr>
+                          <a:xfrm>
+                            <a:off x="2186175" y="771466"/>
+                            <a:ext cx="71234" cy="68671"/>
+                          </a:xfrm>
+                          <a:prstGeom prst="ellipse">
+                            <a:avLst/>
+                          </a:prstGeom>
+                          <a:solidFill>
+                            <a:srgbClr val="FF0000"/>
+                          </a:solidFill>
+                        </wps:spPr>
+                        <wps:style>
+                          <a:lnRef idx="2">
+                            <a:schemeClr val="accent1">
+                              <a:shade val="50000"/>
+                            </a:schemeClr>
+                          </a:lnRef>
+                          <a:fillRef idx="1">
+                            <a:schemeClr val="accent1"/>
+                          </a:fillRef>
+                          <a:effectRef idx="0">
+                            <a:schemeClr val="accent1"/>
+                          </a:effectRef>
+                          <a:fontRef idx="minor">
+                            <a:schemeClr val="lt1"/>
+                          </a:fontRef>
+                        </wps:style>
+                        <wps:bodyPr rtlCol="0" anchor="ctr"/>
+                      </wps:wsp>
+                      <wps:wsp>
+                        <wps:cNvPr id="134" name="Овал 25"/>
+                        <wps:cNvSpPr/>
+                        <wps:spPr>
+                          <a:xfrm>
+                            <a:off x="2373925" y="771563"/>
+                            <a:ext cx="71234" cy="68671"/>
+                          </a:xfrm>
+                          <a:prstGeom prst="ellipse">
+                            <a:avLst/>
+                          </a:prstGeom>
+                          <a:solidFill>
+                            <a:srgbClr val="00B050"/>
+                          </a:solidFill>
+                        </wps:spPr>
+                        <wps:style>
+                          <a:lnRef idx="2">
+                            <a:schemeClr val="accent1">
+                              <a:shade val="50000"/>
+                            </a:schemeClr>
+                          </a:lnRef>
+                          <a:fillRef idx="1">
+                            <a:schemeClr val="accent1"/>
+                          </a:fillRef>
+                          <a:effectRef idx="0">
+                            <a:schemeClr val="accent1"/>
+                          </a:effectRef>
+                          <a:fontRef idx="minor">
+                            <a:schemeClr val="lt1"/>
+                          </a:fontRef>
+                        </wps:style>
+                        <wps:bodyPr rtlCol="0" anchor="ctr"/>
+                      </wps:wsp>
+                      <wps:wsp>
+                        <wps:cNvPr id="135" name="Блок-схема: память с прямым доступом 26"/>
+                        <wps:cNvSpPr/>
+                        <wps:spPr>
+                          <a:xfrm flipH="1">
+                            <a:off x="1931976" y="919708"/>
+                            <a:ext cx="153347" cy="308327"/>
+                          </a:xfrm>
+                          <a:prstGeom prst="flowChartMagneticDrum">
+                            <a:avLst/>
+                          </a:prstGeom>
+                          <a:solidFill>
+                            <a:schemeClr val="accent5"/>
+                          </a:solidFill>
+                          <a:ln>
+                            <a:solidFill>
+                              <a:schemeClr val="accent1">
+                                <a:lumMod val="75000"/>
+                              </a:schemeClr>
+                            </a:solidFill>
+                          </a:ln>
+                        </wps:spPr>
+                        <wps:style>
+                          <a:lnRef idx="2">
+                            <a:schemeClr val="accent1">
+                              <a:shade val="50000"/>
+                            </a:schemeClr>
+                          </a:lnRef>
+                          <a:fillRef idx="1">
+                            <a:schemeClr val="accent1"/>
+                          </a:fillRef>
+                          <a:effectRef idx="0">
+                            <a:schemeClr val="accent1"/>
+                          </a:effectRef>
+                          <a:fontRef idx="minor">
+                            <a:schemeClr val="lt1"/>
+                          </a:fontRef>
+                        </wps:style>
+                        <wps:bodyPr rtlCol="0" anchor="ctr"/>
+                      </wps:wsp>
+                      <wps:wsp>
+                        <wps:cNvPr id="136" name="Блок-схема: память с прямым доступом 27"/>
+                        <wps:cNvSpPr/>
+                        <wps:spPr>
+                          <a:xfrm>
+                            <a:off x="2516527" y="919707"/>
+                            <a:ext cx="152400" cy="308327"/>
+                          </a:xfrm>
+                          <a:prstGeom prst="flowChartMagneticDrum">
+                            <a:avLst/>
+                          </a:prstGeom>
+                          <a:solidFill>
+                            <a:schemeClr val="accent5"/>
+                          </a:solidFill>
+                          <a:ln>
+                            <a:solidFill>
+                              <a:schemeClr val="accent1">
+                                <a:lumMod val="75000"/>
+                              </a:schemeClr>
+                            </a:solidFill>
+                          </a:ln>
+                        </wps:spPr>
+                        <wps:style>
+                          <a:lnRef idx="2">
+                            <a:schemeClr val="accent1">
+                              <a:shade val="50000"/>
+                            </a:schemeClr>
+                          </a:lnRef>
+                          <a:fillRef idx="1">
+                            <a:schemeClr val="accent1"/>
+                          </a:fillRef>
+                          <a:effectRef idx="0">
+                            <a:schemeClr val="accent1"/>
+                          </a:effectRef>
+                          <a:fontRef idx="minor">
+                            <a:schemeClr val="lt1"/>
+                          </a:fontRef>
+                        </wps:style>
+                        <wps:bodyPr rtlCol="0" anchor="ctr"/>
+                      </wps:wsp>
+                    </wpg:wgp>
+                  </a:graphicData>
+                </a:graphic>
+              </wp:anchor>
+            </w:drawing>
+          </mc:Choice>
+          <mc:Fallback>
+            <w:pict>
+              <v:group w14:anchorId="40F89243" id="Группа 22" o:spid="_x0000_s1026" style="position:absolute;margin-left:152.1pt;margin-top:50pt;width:58.05pt;height:49.75pt;z-index:251698176" coordorigin="19319,6360" coordsize="7369,6317" o:gfxdata="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">
+                <v:roundrect id="Скругленный прямоугольник 23" o:spid="_x0000_s1027" style="position:absolute;left:20494;top:6360;width:5160;height:6318;visibility:visible;mso-wrap-style:square;v-text-anchor:middle" arcsize="10923f" o:gfxdata="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" fillcolor="#ed7d31 [3205]" strokecolor="#2f5496 [2404]" strokeweight="1pt">
+                  <v:stroke joinstyle="miter"/>
+                </v:roundrect>
+                <v:oval id="Овал 24" o:spid="_x0000_s1028" style="position:absolute;left:21861;top:7714;width:713;height:687;visibility:visible;mso-wrap-style:square;v-text-anchor:middle" o:gfxdata="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" fillcolor="red" strokecolor="#1f3763 [1604]" strokeweight="1pt">
+                  <v:stroke joinstyle="miter"/>
+                </v:oval>
+                <v:oval id="Овал 25" o:spid="_x0000_s1029" style="position:absolute;left:23739;top:7715;width:712;height:687;visibility:visible;mso-wrap-style:square;v-text-anchor:middle" o:gfxdata="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" fillcolor="#00b050" strokecolor="#1f3763 [1604]" strokeweight="1pt">
+                  <v:stroke joinstyle="miter"/>
+                </v:oval>
+                <v:shape id="Блок-схема: память с прямым доступом 26" o:spid="_x0000_s1030" type="#_x0000_t133" style="position:absolute;left:19319;top:9197;width:1534;height:3083;flip:x;visibility:visible;mso-wrap-style:square;v-text-anchor:middle" o:gfxdata="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" fillcolor="#5b9bd5 [3208]" strokecolor="#2f5496 [2404]" strokeweight="1pt">
+                  <v:stroke joinstyle="miter"/>
+                </v:shape>
+                <v:shape id="Блок-схема: память с прямым доступом 27" o:spid="_x0000_s1031" type="#_x0000_t133" style="position:absolute;left:25165;top:9197;width:1524;height:3083;visibility:visible;mso-wrap-style:square;v-text-anchor:middle" o:gfxdata="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" fillcolor="#5b9bd5 [3208]" strokecolor="#2f5496 [2404]" strokeweight="1pt">
+                  <v:stroke joinstyle="miter"/>
+                </v:shape>
+              </v:group>
+            </w:pict>
+          </mc:Fallback>
+        </mc:AlternateContent>
+      </w:r>
+      <w:r>
+        <mc:AlternateContent>
+          <mc:Choice Requires="wpg">
+            <w:drawing>
+              <wp:anchor distT="0" distB="0" distL="114300" distR="114300" simplePos="0" relativeHeight="251699200" behindDoc="0" locked="0" layoutInCell="1" allowOverlap="1" wp14:anchorId="2D98D69F" wp14:editId="106F5D36">
+                <wp:simplePos x="0" y="0"/>
+                <wp:positionH relativeFrom="column">
+                  <wp:posOffset>4551045</wp:posOffset>
+                </wp:positionH>
+                <wp:positionV relativeFrom="paragraph">
+                  <wp:posOffset>635000</wp:posOffset>
+                </wp:positionV>
+                <wp:extent cx="736951" cy="631743"/>
+                <wp:effectExtent l="0" t="0" r="25400" b="16510"/>
+                <wp:wrapNone/>
+                <wp:docPr id="137" name="Группа 28"/>
+                <wp:cNvGraphicFramePr/>
+                <a:graphic xmlns:a="http://schemas.openxmlformats.org/drawingml/2006/main">
+                  <a:graphicData uri="http://schemas.microsoft.com/office/word/2010/wordprocessingGroup">
+                    <wpg:wgp>
+                      <wpg:cNvGrpSpPr/>
+                      <wpg:grpSpPr>
+                        <a:xfrm>
+                          <a:off x="0" y="0"/>
+                          <a:ext cx="736951" cy="631743"/>
+                          <a:chOff x="4551541" y="636060"/>
+                          <a:chExt cx="736951" cy="631743"/>
+                        </a:xfrm>
+                      </wpg:grpSpPr>
+                      <wps:wsp>
+                        <wps:cNvPr id="138" name="Скругленный прямоугольник 29"/>
+                        <wps:cNvSpPr/>
+                        <wps:spPr>
+                          <a:xfrm>
+                            <a:off x="4668980" y="636060"/>
+                            <a:ext cx="516043" cy="631743"/>
+                          </a:xfrm>
+                          <a:prstGeom prst="roundRect">
+                            <a:avLst/>
+                          </a:prstGeom>
+                          <a:ln>
+                            <a:solidFill>
+                              <a:schemeClr val="accent1">
+                                <a:lumMod val="75000"/>
+                              </a:schemeClr>
+                            </a:solidFill>
+                          </a:ln>
+                        </wps:spPr>
+                        <wps:style>
+                          <a:lnRef idx="2">
+                            <a:schemeClr val="accent2">
+                              <a:shade val="50000"/>
+                            </a:schemeClr>
+                          </a:lnRef>
+                          <a:fillRef idx="1">
+                            <a:schemeClr val="accent2"/>
+                          </a:fillRef>
+                          <a:effectRef idx="0">
+                            <a:schemeClr val="accent2"/>
+                          </a:effectRef>
+                          <a:fontRef idx="minor">
+                            <a:schemeClr val="lt1"/>
+                          </a:fontRef>
+                        </wps:style>
+                        <wps:bodyPr rtlCol="0" anchor="ctr"/>
+                      </wps:wsp>
+                      <wps:wsp>
+                        <wps:cNvPr id="139" name="Овал 30"/>
+                        <wps:cNvSpPr/>
+                        <wps:spPr>
+                          <a:xfrm>
+                            <a:off x="4805740" y="771466"/>
+                            <a:ext cx="71234" cy="68671"/>
+                          </a:xfrm>
+                          <a:prstGeom prst="ellipse">
+                            <a:avLst/>
+                          </a:prstGeom>
+                          <a:solidFill>
+                            <a:srgbClr val="00B050"/>
+                          </a:solidFill>
+                        </wps:spPr>
+                        <wps:style>
+                          <a:lnRef idx="2">
+                            <a:schemeClr val="accent1">
+                              <a:shade val="50000"/>
+                            </a:schemeClr>
+                          </a:lnRef>
+                          <a:fillRef idx="1">
+                            <a:schemeClr val="accent1"/>
+                          </a:fillRef>
+                          <a:effectRef idx="0">
+                            <a:schemeClr val="accent1"/>
+                          </a:effectRef>
+                          <a:fontRef idx="minor">
+                            <a:schemeClr val="lt1"/>
+                          </a:fontRef>
+                        </wps:style>
+                        <wps:bodyPr rtlCol="0" anchor="ctr"/>
+                      </wps:wsp>
+                      <wps:wsp>
+                        <wps:cNvPr id="140" name="Овал 31"/>
+                        <wps:cNvSpPr/>
+                        <wps:spPr>
+                          <a:xfrm>
+                            <a:off x="4993490" y="771563"/>
+                            <a:ext cx="71234" cy="68671"/>
+                          </a:xfrm>
+                          <a:prstGeom prst="ellipse">
+                            <a:avLst/>
+                          </a:prstGeom>
+                          <a:solidFill>
+                            <a:srgbClr val="FF0000"/>
+                          </a:solidFill>
+                        </wps:spPr>
+                        <wps:style>
+                          <a:lnRef idx="2">
+                            <a:schemeClr val="accent1">
+                              <a:shade val="50000"/>
+                            </a:schemeClr>
+                          </a:lnRef>
+                          <a:fillRef idx="1">
+                            <a:schemeClr val="accent1"/>
+                          </a:fillRef>
+                          <a:effectRef idx="0">
+                            <a:schemeClr val="accent1"/>
+                          </a:effectRef>
+                          <a:fontRef idx="minor">
+                            <a:schemeClr val="lt1"/>
+                          </a:fontRef>
+                        </wps:style>
+                        <wps:bodyPr rtlCol="0" anchor="ctr"/>
+                      </wps:wsp>
+                      <wps:wsp>
+                        <wps:cNvPr id="141" name="Блок-схема: память с прямым доступом 32"/>
+                        <wps:cNvSpPr/>
+                        <wps:spPr>
+                          <a:xfrm flipH="1">
+                            <a:off x="4551541" y="919708"/>
+                            <a:ext cx="153347" cy="308327"/>
+                          </a:xfrm>
+                          <a:prstGeom prst="flowChartMagneticDrum">
+                            <a:avLst/>
+                          </a:prstGeom>
+                          <a:solidFill>
+                            <a:schemeClr val="accent5"/>
+                          </a:solidFill>
+                          <a:ln>
+                            <a:solidFill>
+                              <a:schemeClr val="accent1">
+                                <a:lumMod val="75000"/>
+                              </a:schemeClr>
+                            </a:solidFill>
+                          </a:ln>
+                        </wps:spPr>
+                        <wps:style>
+                          <a:lnRef idx="2">
+                            <a:schemeClr val="accent1">
+                              <a:shade val="50000"/>
+                            </a:schemeClr>
+                          </a:lnRef>
+                          <a:fillRef idx="1">
+                            <a:schemeClr val="accent1"/>
+                          </a:fillRef>
+                          <a:effectRef idx="0">
+                            <a:schemeClr val="accent1"/>
+                          </a:effectRef>
+                          <a:fontRef idx="minor">
+                            <a:schemeClr val="lt1"/>
+                          </a:fontRef>
+                        </wps:style>
+                        <wps:bodyPr rtlCol="0" anchor="ctr"/>
+                      </wps:wsp>
+                      <wps:wsp>
+                        <wps:cNvPr id="142" name="Блок-схема: память с прямым доступом 33"/>
+                        <wps:cNvSpPr/>
+                        <wps:spPr>
+                          <a:xfrm>
+                            <a:off x="5136092" y="919707"/>
+                            <a:ext cx="152400" cy="308327"/>
+                          </a:xfrm>
+                          <a:prstGeom prst="flowChartMagneticDrum">
+                            <a:avLst/>
+                          </a:prstGeom>
+                          <a:solidFill>
+                            <a:schemeClr val="accent5"/>
+                          </a:solidFill>
+                          <a:ln>
+                            <a:solidFill>
+                              <a:schemeClr val="accent1">
+                                <a:lumMod val="75000"/>
+                              </a:schemeClr>
+                            </a:solidFill>
+                          </a:ln>
+                        </wps:spPr>
+                        <wps:style>
+                          <a:lnRef idx="2">
+                            <a:schemeClr val="accent1">
+                              <a:shade val="50000"/>
+                            </a:schemeClr>
+                          </a:lnRef>
+                          <a:fillRef idx="1">
+                            <a:schemeClr val="accent1"/>
+                          </a:fillRef>
+                          <a:effectRef idx="0">
+                            <a:schemeClr val="accent1"/>
+                          </a:effectRef>
+                          <a:fontRef idx="minor">
+                            <a:schemeClr val="lt1"/>
+                          </a:fontRef>
+                        </wps:style>
+                        <wps:bodyPr rtlCol="0" anchor="ctr"/>
+                      </wps:wsp>
+                    </wpg:wgp>
+                  </a:graphicData>
+                </a:graphic>
+              </wp:anchor>
+            </w:drawing>
+          </mc:Choice>
+          <mc:Fallback>
+            <w:pict>
+              <v:group w14:anchorId="398DC021" id="Группа 28" o:spid="_x0000_s1026" style="position:absolute;margin-left:358.35pt;margin-top:50pt;width:58.05pt;height:49.75pt;z-index:251699200" coordorigin="45515,6360" coordsize="7369,6317" o:gfxdata="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">
+                <v:roundrect id="Скругленный прямоугольник 29" o:spid="_x0000_s1027" style="position:absolute;left:46689;top:6360;width:5161;height:6318;visibility:visible;mso-wrap-style:square;v-text-anchor:middle" arcsize="10923f" o:gfxdata="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" fillcolor="#ed7d31 [3205]" strokecolor="#2f5496 [2404]" strokeweight="1pt">
+                  <v:stroke joinstyle="miter"/>
+                </v:roundrect>
+                <v:oval id="Овал 30" o:spid="_x0000_s1028" style="position:absolute;left:48057;top:7714;width:712;height:687;visibility:visible;mso-wrap-style:square;v-text-anchor:middle" o:gfxdata="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" fillcolor="#00b050" strokecolor="#1f3763 [1604]" strokeweight="1pt">
+                  <v:stroke joinstyle="miter"/>
+                </v:oval>
+                <v:oval id="Овал 31" o:spid="_x0000_s1029" style="position:absolute;left:49934;top:7715;width:713;height:687;visibility:visible;mso-wrap-style:square;v-text-anchor:middle" o:gfxdata="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" fillcolor="red" strokecolor="#1f3763 [1604]" strokeweight="1pt">
+                  <v:stroke joinstyle="miter"/>
+                </v:oval>
+                <v:shape id="Блок-схема: память с прямым доступом 32" o:spid="_x0000_s1030" type="#_x0000_t133" style="position:absolute;left:45515;top:9197;width:1533;height:3083;flip:x;visibility:visible;mso-wrap-style:square;v-text-anchor:middle" o:gfxdata="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" fillcolor="#5b9bd5 [3208]" strokecolor="#2f5496 [2404]" strokeweight="1pt">
+                  <v:stroke joinstyle="miter"/>
+                </v:shape>
+                <v:shape id="Блок-схема: память с прямым доступом 33" o:spid="_x0000_s1031" type="#_x0000_t133" style="position:absolute;left:51360;top:9197;width:1524;height:3083;visibility:visible;mso-wrap-style:square;v-text-anchor:middle" o:gfxdata="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" fillcolor="#5b9bd5 [3208]" strokecolor="#2f5496 [2404]" strokeweight="1pt">
+                  <v:stroke joinstyle="miter"/>
+                </v:shape>
+              </v:group>
+            </w:pict>
+          </mc:Fallback>
+        </mc:AlternateContent>
+      </w:r>
+    </w:p>
     <w:sectPr>
       <w:pgSz w:w="12240" w:h="15840"/>
       <w:pgMar w:top="1440" w:right="1440" w:bottom="1440" w:left="1440" w:header="708" w:footer="708" w:gutter="0"/>
@@ -6846,7 +8145,6 @@
   <w:style w:type="character" w:default="1" w:styleId="DefaultParagraphFont">
     <w:name w:val="Default Paragraph Font"/>
     <w:uiPriority w:val="1"/>
-    <w:semiHidden/>
     <w:unhideWhenUsed/>
   </w:style>
   <w:style w:type="table" w:default="1" w:styleId="TableNormal">

</xml_diff>